<commit_message>
Tweaked user management. Applied session management for admin and superadmins
</commit_message>
<xml_diff>
--- a/Readme/project1.docx
+++ b/Readme/project1.docx
@@ -197,7 +197,23 @@
           <w:rFonts w:asciiTheme="minorHAnsi" w:hAnsiTheme="minorHAnsi"/>
           <w:szCs w:val="24"/>
         </w:rPr>
-        <w:t>Please pay attention to directory and file names.  Also, make sure you include a link to your project along with any username and passwords in the dropbox.</w:t>
+        <w:t xml:space="preserve">Please pay attention to directory and file names.  Also, make sure you include a link to your project along with any username and passwords in the </w:t>
+      </w:r>
+      <w:proofErr w:type="spellStart"/>
+      <w:r>
+        <w:rPr>
+          <w:rFonts w:asciiTheme="minorHAnsi" w:hAnsiTheme="minorHAnsi"/>
+          <w:szCs w:val="24"/>
+        </w:rPr>
+        <w:t>dropbox</w:t>
+      </w:r>
+      <w:proofErr w:type="spellEnd"/>
+      <w:r>
+        <w:rPr>
+          <w:rFonts w:asciiTheme="minorHAnsi" w:hAnsiTheme="minorHAnsi"/>
+          <w:szCs w:val="24"/>
+        </w:rPr>
+        <w:t>.</w:t>
       </w:r>
     </w:p>
     <w:p>
@@ -569,7 +585,16 @@
           <w:rFonts w:asciiTheme="minorHAnsi" w:eastAsiaTheme="minorHAnsi" w:hAnsiTheme="minorHAnsi" w:cs="Courier"/>
           <w:szCs w:val="24"/>
         </w:rPr>
-        <w:t>Events (listing of events with session schedule and venue location)</w:t>
+        <w:t>Events (listing of events wit</w:t>
+      </w:r>
+      <w:bookmarkStart w:id="0" w:name="_GoBack"/>
+      <w:bookmarkEnd w:id="0"/>
+      <w:r>
+        <w:rPr>
+          <w:rFonts w:asciiTheme="minorHAnsi" w:eastAsiaTheme="minorHAnsi" w:hAnsiTheme="minorHAnsi" w:cs="Courier"/>
+          <w:szCs w:val="24"/>
+        </w:rPr>
+        <w:t>h session schedule and venue location)</w:t>
       </w:r>
       <w:r>
         <w:rPr>
@@ -928,7 +953,7 @@
           <w:rFonts w:asciiTheme="minorHAnsi" w:eastAsiaTheme="minorHAnsi" w:hAnsiTheme="minorHAnsi" w:cs="Courier"/>
           <w:szCs w:val="24"/>
         </w:rPr>
-        <w:t xml:space="preserve">Add/View/Edit/Delete  </w:t>
+        <w:t xml:space="preserve">Add/View/Edit/Delete </w:t>
       </w:r>
       <w:r>
         <w:rPr>
@@ -960,7 +985,21 @@
           <w:rFonts w:asciiTheme="minorHAnsi" w:eastAsiaTheme="minorHAnsi" w:hAnsiTheme="minorHAnsi" w:cs="Courier"/>
           <w:szCs w:val="24"/>
         </w:rPr>
-        <w:t>Plus all functionality of all other roles</w:t>
+        <w:t>Plus</w:t>
+      </w:r>
+      <w:r>
+        <w:rPr>
+          <w:rFonts w:asciiTheme="minorHAnsi" w:eastAsiaTheme="minorHAnsi" w:hAnsiTheme="minorHAnsi" w:cs="Courier"/>
+          <w:szCs w:val="24"/>
+        </w:rPr>
+        <w:t>,</w:t>
+      </w:r>
+      <w:r>
+        <w:rPr>
+          <w:rFonts w:asciiTheme="minorHAnsi" w:eastAsiaTheme="minorHAnsi" w:hAnsiTheme="minorHAnsi" w:cs="Courier"/>
+          <w:szCs w:val="24"/>
+        </w:rPr>
+        <w:t xml:space="preserve"> all functionality of all other roles</w:t>
       </w:r>
     </w:p>
     <w:p>
@@ -1203,8 +1242,6 @@
         </w:rPr>
         <w:t>Plus,</w:t>
       </w:r>
-      <w:bookmarkStart w:id="0" w:name="_GoBack"/>
-      <w:bookmarkEnd w:id="0"/>
       <w:r>
         <w:rPr>
           <w:rFonts w:asciiTheme="minorHAnsi" w:eastAsiaTheme="minorHAnsi" w:hAnsiTheme="minorHAnsi" w:cs="Courier"/>
@@ -1529,16 +1566,6 @@
     </w:p>
     <w:p>
       <w:pPr>
-        <w:spacing w:beforeLines="1" w:before="2" w:afterLines="1" w:after="2"/>
-        <w:ind w:left="720"/>
-        <w:rPr>
-          <w:rFonts w:asciiTheme="minorHAnsi" w:hAnsiTheme="minorHAnsi"/>
-          <w:szCs w:val="24"/>
-        </w:rPr>
-      </w:pPr>
-    </w:p>
-    <w:p>
-      <w:pPr>
         <w:numPr>
           <w:ilvl w:val="0"/>
           <w:numId w:val="1"/>
@@ -1563,6 +1590,7 @@
         </w:rPr>
         <w:t xml:space="preserve">your </w:t>
       </w:r>
+      <w:proofErr w:type="spellStart"/>
       <w:r>
         <w:rPr>
           <w:rFonts w:asciiTheme="minorHAnsi" w:hAnsiTheme="minorHAnsi" w:cs="Courier"/>
@@ -1570,6 +1598,7 @@
         </w:rPr>
         <w:t>db</w:t>
       </w:r>
+      <w:proofErr w:type="spellEnd"/>
       <w:r>
         <w:rPr>
           <w:rFonts w:asciiTheme="minorHAnsi" w:hAnsiTheme="minorHAnsi" w:cs="Courier"/>
@@ -1630,7 +1659,25 @@
           <w:b/>
           <w:szCs w:val="24"/>
         </w:rPr>
-        <w:t>The common elements for each page (navigation, etc) will NOT use in</w:t>
+        <w:t xml:space="preserve">The common elements for each page (navigation, </w:t>
+      </w:r>
+      <w:proofErr w:type="spellStart"/>
+      <w:r>
+        <w:rPr>
+          <w:rFonts w:asciiTheme="minorHAnsi" w:hAnsiTheme="minorHAnsi"/>
+          <w:b/>
+          <w:szCs w:val="24"/>
+        </w:rPr>
+        <w:t>etc</w:t>
+      </w:r>
+      <w:proofErr w:type="spellEnd"/>
+      <w:r>
+        <w:rPr>
+          <w:rFonts w:asciiTheme="minorHAnsi" w:hAnsiTheme="minorHAnsi"/>
+          <w:b/>
+          <w:szCs w:val="24"/>
+        </w:rPr>
+        <w:t>) will NOT use in</w:t>
       </w:r>
       <w:r>
         <w:rPr>
@@ -1761,30 +1808,58 @@
           <w:b/>
           <w:szCs w:val="24"/>
         </w:rPr>
-        <w:t>DUE DATE: See dropbox on myCourses</w:t>
-      </w:r>
+        <w:t xml:space="preserve">DUE DATE: See </w:t>
+      </w:r>
+      <w:proofErr w:type="spellStart"/>
       <w:r>
         <w:rPr>
           <w:rFonts w:asciiTheme="minorHAnsi" w:eastAsia="Times New Roman" w:hAnsiTheme="minorHAnsi"/>
           <w:b/>
           <w:szCs w:val="24"/>
         </w:rPr>
-        <w:t xml:space="preserve"> @ </w:t>
-      </w:r>
+        <w:t>dropbox</w:t>
+      </w:r>
+      <w:proofErr w:type="spellEnd"/>
       <w:r>
         <w:rPr>
           <w:rFonts w:asciiTheme="minorHAnsi" w:eastAsia="Times New Roman" w:hAnsiTheme="minorHAnsi"/>
           <w:b/>
           <w:szCs w:val="24"/>
         </w:rPr>
-        <w:t>11:59pm</w:t>
-      </w:r>
+        <w:t xml:space="preserve"> on </w:t>
+      </w:r>
+      <w:proofErr w:type="spellStart"/>
       <w:r>
         <w:rPr>
           <w:rFonts w:asciiTheme="minorHAnsi" w:eastAsia="Times New Roman" w:hAnsiTheme="minorHAnsi"/>
           <w:b/>
           <w:szCs w:val="24"/>
         </w:rPr>
+        <w:t>myCourses</w:t>
+      </w:r>
+      <w:proofErr w:type="spellEnd"/>
+      <w:r>
+        <w:rPr>
+          <w:rFonts w:asciiTheme="minorHAnsi" w:eastAsia="Times New Roman" w:hAnsiTheme="minorHAnsi"/>
+          <w:b/>
+          <w:szCs w:val="24"/>
+        </w:rPr>
+        <w:t xml:space="preserve"> @ </w:t>
+      </w:r>
+      <w:r>
+        <w:rPr>
+          <w:rFonts w:asciiTheme="minorHAnsi" w:eastAsia="Times New Roman" w:hAnsiTheme="minorHAnsi"/>
+          <w:b/>
+          <w:szCs w:val="24"/>
+        </w:rPr>
+        <w:t>11:59pm</w:t>
+      </w:r>
+      <w:r>
+        <w:rPr>
+          <w:rFonts w:asciiTheme="minorHAnsi" w:eastAsia="Times New Roman" w:hAnsiTheme="minorHAnsi"/>
+          <w:b/>
+          <w:szCs w:val="24"/>
+        </w:rPr>
         <w:t xml:space="preserve"> </w:t>
       </w:r>
     </w:p>
@@ -1847,8 +1922,18 @@
           <w:b/>
           <w:szCs w:val="24"/>
         </w:rPr>
-        <w:t>and passwords in the comments of the dropbox</w:t>
-      </w:r>
+        <w:t xml:space="preserve">and passwords in the comments of the </w:t>
+      </w:r>
+      <w:proofErr w:type="spellStart"/>
+      <w:r>
+        <w:rPr>
+          <w:rFonts w:asciiTheme="minorHAnsi" w:eastAsia="Times New Roman" w:hAnsiTheme="minorHAnsi"/>
+          <w:b/>
+          <w:szCs w:val="24"/>
+        </w:rPr>
+        <w:t>dropbox</w:t>
+      </w:r>
+      <w:proofErr w:type="spellEnd"/>
     </w:p>
     <w:p>
       <w:pPr>
@@ -2473,6 +2558,7 @@
     <w:lsdException w:name="HTML Sample" w:semiHidden="1" w:unhideWhenUsed="1"/>
     <w:lsdException w:name="HTML Typewriter" w:semiHidden="1" w:unhideWhenUsed="1"/>
     <w:lsdException w:name="HTML Variable" w:semiHidden="1" w:unhideWhenUsed="1"/>
+    <w:lsdException w:name="Normal Table" w:semiHidden="1" w:unhideWhenUsed="1"/>
     <w:lsdException w:name="annotation subject" w:semiHidden="1" w:unhideWhenUsed="1"/>
     <w:lsdException w:name="No List" w:semiHidden="1" w:unhideWhenUsed="1"/>
     <w:lsdException w:name="Outline List 1" w:semiHidden="1" w:unhideWhenUsed="1"/>
@@ -2519,8 +2605,10 @@
     <w:lsdException w:name="Table Subtle 2" w:semiHidden="1" w:unhideWhenUsed="1"/>
     <w:lsdException w:name="Table Web 1" w:semiHidden="1" w:unhideWhenUsed="1"/>
     <w:lsdException w:name="Table Web 2" w:semiHidden="1" w:unhideWhenUsed="1"/>
+    <w:lsdException w:name="Table Web 3" w:semiHidden="1" w:unhideWhenUsed="1"/>
     <w:lsdException w:name="Balloon Text" w:semiHidden="1" w:unhideWhenUsed="1"/>
     <w:lsdException w:name="Table Grid" w:uiPriority="59"/>
+    <w:lsdException w:name="Table Theme" w:semiHidden="1" w:unhideWhenUsed="1"/>
     <w:lsdException w:name="Placeholder Text" w:semiHidden="1"/>
     <w:lsdException w:name="No Spacing" w:semiHidden="1" w:uiPriority="1" w:qFormat="1"/>
     <w:lsdException w:name="Light Shading" w:uiPriority="60"/>

</xml_diff>